<commit_message>
Started work on LoginFrame.java
</commit_message>
<xml_diff>
--- a/docs/client_design.docx
+++ b/docs/client_design.docx
@@ -34,15 +34,7 @@
         <w:t>The client is a human user in the chat system. Each client may communicate with any number of other clients in the chat system by sending streams</w:t>
       </w:r>
       <w:r>
-        <w:t xml:space="preserve"> of text messages to the server based on a defined protocol (see “</w:t>
-      </w:r>
-      <w:proofErr w:type="spellStart"/>
-      <w:r>
-        <w:t>client_server_protocol</w:t>
-      </w:r>
-      <w:proofErr w:type="spellEnd"/>
-      <w:r>
-        <w:t>”).</w:t>
+        <w:t xml:space="preserve"> of text messages to the server based on a defined protocol (see “client_server_protocol”).</w:t>
       </w:r>
       <w:r>
         <w:t xml:space="preserve"> </w:t>
@@ -77,85 +69,38 @@
     </w:p>
     <w:p>
       <w:r>
-        <w:t xml:space="preserve">String </w:t>
-      </w:r>
-      <w:proofErr w:type="spellStart"/>
-      <w:r>
-        <w:t>myU</w:t>
+        <w:t>String myU</w:t>
       </w:r>
       <w:r>
         <w:t>sername</w:t>
       </w:r>
-      <w:proofErr w:type="spellEnd"/>
-    </w:p>
-    <w:p>
-      <w:r>
-        <w:t xml:space="preserve">Socket </w:t>
-      </w:r>
-      <w:proofErr w:type="spellStart"/>
-      <w:r>
-        <w:t>mySocket</w:t>
-      </w:r>
-      <w:proofErr w:type="spellEnd"/>
-    </w:p>
-    <w:p>
-      <w:proofErr w:type="spellStart"/>
-      <w:r>
-        <w:t>PrintWriter</w:t>
-      </w:r>
-      <w:proofErr w:type="spellEnd"/>
-      <w:r>
-        <w:t xml:space="preserve"> out</w:t>
-      </w:r>
-    </w:p>
-    <w:p>
-      <w:proofErr w:type="spellStart"/>
-      <w:r>
-        <w:t>HashMap</w:t>
-      </w:r>
-      <w:proofErr w:type="spellEnd"/>
-      <w:r>
-        <w:t>&lt;Strin</w:t>
-      </w:r>
-      <w:r>
-        <w:t xml:space="preserve">g, Conversation&gt; </w:t>
-      </w:r>
-      <w:proofErr w:type="spellStart"/>
-      <w:r>
-        <w:t>conversationNameToConversations</w:t>
-      </w:r>
-      <w:proofErr w:type="spellEnd"/>
-    </w:p>
-    <w:p>
-      <w:r>
-        <w:t xml:space="preserve">Set&lt;Invite&gt; </w:t>
-      </w:r>
-      <w:proofErr w:type="spellStart"/>
-      <w:r>
-        <w:t>myInvites</w:t>
-      </w:r>
-      <w:proofErr w:type="spellEnd"/>
-    </w:p>
-    <w:p>
-      <w:proofErr w:type="spellStart"/>
-      <w:r>
-        <w:t>BlickingQueue</w:t>
-      </w:r>
-      <w:proofErr w:type="spellEnd"/>
-      <w:r>
-        <w:t>&lt;</w:t>
-      </w:r>
-      <w:proofErr w:type="spellStart"/>
-      <w:r>
-        <w:t>ServerMessage</w:t>
-      </w:r>
-      <w:proofErr w:type="spellEnd"/>
-      <w:r>
-        <w:t xml:space="preserve">&gt; </w:t>
-      </w:r>
-      <w:proofErr w:type="spellStart"/>
-      <w:r>
-        <w:t>serverMess</w:t>
+    </w:p>
+    <w:p>
+      <w:r>
+        <w:t>Socket mySocket</w:t>
+      </w:r>
+    </w:p>
+    <w:p>
+      <w:r>
+        <w:t>PrintWriter out</w:t>
+      </w:r>
+    </w:p>
+    <w:p>
+      <w:r>
+        <w:t>HashMap&lt;Strin</w:t>
+      </w:r>
+      <w:r>
+        <w:t>g, Conversation&gt; conversationNameToConversations</w:t>
+      </w:r>
+    </w:p>
+    <w:p>
+      <w:r>
+        <w:t>Set&lt;Invite&gt; myInvites</w:t>
+      </w:r>
+    </w:p>
+    <w:p>
+      <w:r>
+        <w:t>BlickingQueue&lt;ServerMessage&gt; serverMess</w:t>
       </w:r>
       <w:r>
         <w:t>a</w:t>
@@ -166,10 +111,14 @@
       <w:r>
         <w:t>Queue</w:t>
       </w:r>
-      <w:proofErr w:type="spellEnd"/>
     </w:p>
     <w:p/>
     <w:p>
+      <w:pPr>
+        <w:rPr>
+          <w:b/>
+        </w:rPr>
+      </w:pPr>
       <w:r>
         <w:rPr>
           <w:b/>
@@ -178,49 +127,54 @@
       </w:r>
     </w:p>
     <w:p>
-      <w:proofErr w:type="spellStart"/>
-      <w:proofErr w:type="gramStart"/>
-      <w:r>
-        <w:t>handleConnection</w:t>
-      </w:r>
-      <w:proofErr w:type="spellEnd"/>
-      <w:r>
-        <w:t>(</w:t>
-      </w:r>
-      <w:proofErr w:type="gramEnd"/>
-      <w:r>
-        <w:t>Socket socket)</w:t>
-      </w:r>
-    </w:p>
-    <w:p>
-      <w:proofErr w:type="spellStart"/>
-      <w:proofErr w:type="gramStart"/>
-      <w:r>
-        <w:t>handleRequest</w:t>
-      </w:r>
-      <w:proofErr w:type="spellEnd"/>
-      <w:r>
-        <w:t>(</w:t>
-      </w:r>
-      <w:proofErr w:type="spellStart"/>
-      <w:proofErr w:type="gramEnd"/>
-      <w:r>
-        <w:t>ServerMessage</w:t>
-      </w:r>
-      <w:proofErr w:type="spellEnd"/>
-      <w:r>
-        <w:t xml:space="preserve"> </w:t>
-      </w:r>
-      <w:proofErr w:type="spellStart"/>
-      <w:r>
-        <w:t>serverMessage</w:t>
-      </w:r>
-      <w:proofErr w:type="spellEnd"/>
-      <w:r>
-        <w:t>)</w:t>
-      </w:r>
-    </w:p>
-    <w:p>
+      <w:r>
+        <w:t>login</w:t>
+      </w:r>
+      <w:r>
+        <w:t>()</w:t>
+      </w:r>
+    </w:p>
+    <w:p>
+      <w:r>
+        <w:tab/>
+        <w:t xml:space="preserve">Open a connection with the server and </w:t>
+      </w:r>
+      <w:r>
+        <w:t>keep the program running (call handleConnection)</w:t>
+      </w:r>
+    </w:p>
+    <w:p/>
+    <w:p>
+      <w:r>
+        <w:t>handleConnection(Socket socket)</w:t>
+      </w:r>
+    </w:p>
+    <w:p>
+      <w:r>
+        <w:tab/>
+        <w:t>Keeps the program running, listening for messages from the server.</w:t>
+      </w:r>
+    </w:p>
+    <w:p>
+      <w:r>
+        <w:tab/>
+        <w:t>Adds messag</w:t>
+      </w:r>
+      <w:r>
+        <w:t>es from the server onto a queue?</w:t>
+      </w:r>
+    </w:p>
+    <w:p/>
+    <w:p>
+      <w:r>
+        <w:t>handleRequest(ServerMessage serverMessage)</w:t>
+      </w:r>
+    </w:p>
+    <w:p>
+      <w:r>
+        <w:tab/>
+        <w:t>Handle individual requests from the server.</w:t>
+      </w:r>
       <w:bookmarkStart w:id="0" w:name="_GoBack"/>
       <w:bookmarkEnd w:id="0"/>
     </w:p>

</xml_diff>

<commit_message>
Need to implement KeyListener in ConversationFrame
</commit_message>
<xml_diff>
--- a/docs/client_design.docx
+++ b/docs/client_design.docx
@@ -34,15 +34,7 @@
         <w:t>The client is a human user in the chat system. Each client may communicate with any number of other clients in the chat system by sending streams</w:t>
       </w:r>
       <w:r>
-        <w:t xml:space="preserve"> of text messages to the server based on a defined protocol (see “</w:t>
-      </w:r>
-      <w:proofErr w:type="spellStart"/>
-      <w:r>
-        <w:t>client_server_protocol</w:t>
-      </w:r>
-      <w:proofErr w:type="spellEnd"/>
-      <w:r>
-        <w:t>”).</w:t>
+        <w:t xml:space="preserve"> of text messages to the server based on a defined protocol (see “client_server_protocol”).</w:t>
       </w:r>
       <w:r>
         <w:t xml:space="preserve"> </w:t>
@@ -77,104 +69,68 @@
     </w:p>
     <w:p>
       <w:r>
-        <w:t xml:space="preserve">String </w:t>
-      </w:r>
-      <w:proofErr w:type="spellStart"/>
-      <w:r>
-        <w:t>myU</w:t>
+        <w:t>String myU</w:t>
       </w:r>
       <w:r>
         <w:t>sername</w:t>
       </w:r>
-      <w:proofErr w:type="spellEnd"/>
-    </w:p>
-    <w:p>
-      <w:r>
-        <w:t xml:space="preserve">Socket </w:t>
-      </w:r>
-      <w:proofErr w:type="spellStart"/>
-      <w:r>
-        <w:t>mySocket</w:t>
-      </w:r>
-      <w:proofErr w:type="spellEnd"/>
-    </w:p>
-    <w:p>
-      <w:proofErr w:type="spellStart"/>
-      <w:r>
-        <w:t>PrintWriter</w:t>
-      </w:r>
-      <w:proofErr w:type="spellEnd"/>
-      <w:r>
-        <w:t xml:space="preserve"> </w:t>
-      </w:r>
-      <w:proofErr w:type="spellStart"/>
-      <w:r>
-        <w:t>myO</w:t>
+    </w:p>
+    <w:p>
+      <w:r>
+        <w:t>Socket mySocket</w:t>
+      </w:r>
+    </w:p>
+    <w:p>
+      <w:r>
+        <w:t>PrintWriter myO</w:t>
       </w:r>
       <w:r>
         <w:t>ut</w:t>
       </w:r>
-      <w:proofErr w:type="spellEnd"/>
     </w:p>
     <w:p/>
     <w:p>
-      <w:proofErr w:type="spellStart"/>
-      <w:r>
-        <w:t>HashSet</w:t>
-      </w:r>
-      <w:proofErr w:type="spellEnd"/>
-      <w:r>
-        <w:t>&lt;User</w:t>
+      <w:r>
+        <w:t>HashMap</w:t>
+      </w:r>
+      <w:r>
+        <w:t>&lt;</w:t>
+      </w:r>
+      <w:r>
+        <w:t xml:space="preserve">String, </w:t>
+      </w:r>
+      <w:r>
+        <w:t>User</w:t>
       </w:r>
       <w:r>
         <w:t xml:space="preserve">&gt; </w:t>
       </w:r>
-      <w:proofErr w:type="spellStart"/>
-      <w:r>
-        <w:t>onlineUsers</w:t>
-      </w:r>
-      <w:proofErr w:type="spellEnd"/>
+      <w:r>
+        <w:t>userNameToUser</w:t>
+      </w:r>
     </w:p>
     <w:p>
       <w:r>
         <w:tab/>
-        <w:t xml:space="preserve">When a client logs into the chat system, we add the client’s username to this set. This </w:t>
-      </w:r>
-      <w:proofErr w:type="spellStart"/>
-      <w:r>
-        <w:t>datatype</w:t>
-      </w:r>
-      <w:proofErr w:type="spellEnd"/>
-      <w:r>
-        <w:t xml:space="preserve"> prevents duplicate entries of the same username (which should not occur assuming the server design is correct).</w:t>
-      </w:r>
-      <w:r>
-        <w:t xml:space="preserve"> T</w:t>
+        <w:t>When a client logs into the chat system, we add the client’s username to this set. This datatype prevents duplicate entries of the same username (which should not occur assuming the server design is correct).</w:t>
+      </w:r>
+      <w:r>
+        <w:t xml:space="preserve"> This set contains the usernames of all clients logged into the chat system except “me.”</w:t>
+      </w:r>
+    </w:p>
+    <w:p/>
+    <w:p>
+      <w:r>
+        <w:t>HashMap&lt;Strin</w:t>
+      </w:r>
+      <w:r>
+        <w:t>g, Conversation&gt;</w:t>
+      </w:r>
+      <w:r>
+        <w:t xml:space="preserve"> conversationNameToConversation</w:t>
       </w:r>
       <w:bookmarkStart w:id="0" w:name="_GoBack"/>
-      <w:r>
-        <w:t>his set contains the usernames of all clients logged into the chat system except “me.”</w:t>
-      </w:r>
       <w:bookmarkEnd w:id="0"/>
-    </w:p>
-    <w:p/>
-    <w:p>
-      <w:proofErr w:type="spellStart"/>
-      <w:r>
-        <w:t>HashMap</w:t>
-      </w:r>
-      <w:proofErr w:type="spellEnd"/>
-      <w:r>
-        <w:t>&lt;Strin</w:t>
-      </w:r>
-      <w:r>
-        <w:t xml:space="preserve">g, Conversation&gt; </w:t>
-      </w:r>
-      <w:proofErr w:type="spellStart"/>
-      <w:r>
-        <w:t>conversationNameToConversations</w:t>
-      </w:r>
-      <w:proofErr w:type="spellEnd"/>
     </w:p>
     <w:p>
       <w:r>
@@ -182,15 +138,7 @@
         <w:t xml:space="preserve">When a new conversation is made, we add the conversation to the map. </w:t>
       </w:r>
       <w:r>
-        <w:t>The conversation’s name is used as the key. A new window (</w:t>
-      </w:r>
-      <w:proofErr w:type="spellStart"/>
-      <w:r>
-        <w:t>JFrame</w:t>
-      </w:r>
-      <w:proofErr w:type="spellEnd"/>
-      <w:r>
-        <w:t>) is opened for each new conversation that the client creates or enters.</w:t>
+        <w:t>The conversation’s name is used as the key. A new window (JFrame) is opened for each new conversation that the client creates or enters.</w:t>
       </w:r>
       <w:r>
         <w:t xml:space="preserve"> Closing the conversation window is tantamou</w:t>
@@ -201,25 +149,15 @@
     </w:p>
     <w:p/>
     <w:p>
-      <w:proofErr w:type="spellStart"/>
       <w:r>
         <w:t>Hash</w:t>
       </w:r>
       <w:r>
-        <w:t>Set</w:t>
-      </w:r>
-      <w:proofErr w:type="spellEnd"/>
-      <w:r>
-        <w:t>&lt;String</w:t>
-      </w:r>
-      <w:r>
-        <w:t xml:space="preserve">&gt; </w:t>
-      </w:r>
-      <w:proofErr w:type="spellStart"/>
-      <w:r>
-        <w:t>myInvites</w:t>
-      </w:r>
-      <w:proofErr w:type="spellEnd"/>
+        <w:t>Set&lt;String</w:t>
+      </w:r>
+      <w:r>
+        <w:t>&gt; myInvites</w:t>
+      </w:r>
     </w:p>
     <w:p>
       <w:r>
@@ -227,15 +165,7 @@
         <w:t xml:space="preserve">When a client receives an invite to a conversation from another client, we add the conversation name to the set. </w:t>
       </w:r>
       <w:r>
-        <w:t xml:space="preserve">This </w:t>
-      </w:r>
-      <w:proofErr w:type="spellStart"/>
-      <w:r>
-        <w:t>datatype</w:t>
-      </w:r>
-      <w:proofErr w:type="spellEnd"/>
-      <w:r>
-        <w:t xml:space="preserve"> allows us to group all invites to the same conversation together into one invitation. </w:t>
+        <w:t xml:space="preserve">This datatype allows us to group all invites to the same conversation together into one invitation. </w:t>
       </w:r>
       <w:r>
         <w:t xml:space="preserve">When the client responds to an invitation to a conversation, we remove the conversation name from this set. </w:t>
@@ -257,14 +187,12 @@
       </w:r>
     </w:p>
     <w:p>
-      <w:proofErr w:type="gramStart"/>
       <w:r>
         <w:t>login</w:t>
       </w:r>
       <w:r>
         <w:t>()</w:t>
       </w:r>
-      <w:proofErr w:type="gramEnd"/>
     </w:p>
     <w:p>
       <w:r>
@@ -272,42 +200,20 @@
         <w:t xml:space="preserve">Open a connection with the server and </w:t>
       </w:r>
       <w:r>
-        <w:t xml:space="preserve">keep the program running (call </w:t>
-      </w:r>
-      <w:proofErr w:type="spellStart"/>
-      <w:r>
-        <w:t>handleConnection</w:t>
-      </w:r>
-      <w:proofErr w:type="spellEnd"/>
-      <w:r>
-        <w:t>)</w:t>
+        <w:t>keep the program running (call handleConnection)</w:t>
       </w:r>
     </w:p>
     <w:p/>
     <w:p>
-      <w:proofErr w:type="spellStart"/>
-      <w:proofErr w:type="gramStart"/>
-      <w:r>
-        <w:t>handleConnection</w:t>
-      </w:r>
-      <w:proofErr w:type="spellEnd"/>
-      <w:r>
-        <w:t>(</w:t>
-      </w:r>
-      <w:proofErr w:type="gramEnd"/>
-      <w:r>
-        <w:t>Socket socket)</w:t>
+      <w:r>
+        <w:t>handleConnection(Socket socket)</w:t>
       </w:r>
     </w:p>
     <w:p>
       <w:r>
         <w:tab/>
-      </w:r>
-      <w:proofErr w:type="gramStart"/>
-      <w:r>
         <w:t>Keeps the program running, listening for messages from the server.</w:t>
       </w:r>
-      <w:proofErr w:type="gramEnd"/>
     </w:p>
     <w:p>
       <w:r>
@@ -320,31 +226,8 @@
     </w:p>
     <w:p/>
     <w:p>
-      <w:proofErr w:type="spellStart"/>
-      <w:proofErr w:type="gramStart"/>
-      <w:r>
-        <w:t>handleRequest</w:t>
-      </w:r>
-      <w:proofErr w:type="spellEnd"/>
-      <w:r>
-        <w:t>(</w:t>
-      </w:r>
-      <w:proofErr w:type="spellStart"/>
-      <w:proofErr w:type="gramEnd"/>
-      <w:r>
-        <w:t>ServerMessage</w:t>
-      </w:r>
-      <w:proofErr w:type="spellEnd"/>
-      <w:r>
-        <w:t xml:space="preserve"> </w:t>
-      </w:r>
-      <w:proofErr w:type="spellStart"/>
-      <w:r>
-        <w:t>serverMessage</w:t>
-      </w:r>
-      <w:proofErr w:type="spellEnd"/>
-      <w:r>
-        <w:t>)</w:t>
+      <w:r>
+        <w:t>handleRequest(ServerMessage serverMessage)</w:t>
       </w:r>
     </w:p>
     <w:p>

</xml_diff>